<commit_message>
Offence description update form2/3
</commit_message>
<xml_diff>
--- a/docassemble/LLAW33012021S1RSPCA1/data/templates/RSPCA_form2_Final.docx
+++ b/docassemble/LLAW33012021S1RSPCA1/data/templates/RSPCA_form2_Final.docx
@@ -1,6 +1,6 @@
 
 <file path=word/document.xml><?xml version="1.0" encoding="utf-8"?>
-<w:document xmlns:wpc="http://schemas.microsoft.com/office/word/2010/wordprocessingCanvas" xmlns:cx="http://schemas.microsoft.com/office/drawing/2014/chartex" xmlns:cx1="http://schemas.microsoft.com/office/drawing/2015/9/8/chartex" xmlns:cx2="http://schemas.microsoft.com/office/drawing/2015/10/21/chartex" xmlns:cx3="http://schemas.microsoft.com/office/drawing/2016/5/9/chartex" xmlns:cx4="http://schemas.microsoft.com/office/drawing/2016/5/10/chartex" xmlns:cx5="http://schemas.microsoft.com/office/drawing/2016/5/11/chartex" xmlns:cx6="http://schemas.microsoft.com/office/drawing/2016/5/12/chartex" xmlns:cx7="http://schemas.microsoft.com/office/drawing/2016/5/13/chartex" xmlns:cx8="http://schemas.microsoft.com/office/drawing/2016/5/14/chartex" xmlns:mc="http://schemas.openxmlformats.org/markup-compatibility/2006" xmlns:aink="http://schemas.microsoft.com/office/drawing/2016/ink" xmlns:am3d="http://schemas.microsoft.com/office/drawing/2017/model3d" xmlns:o="urn:schemas-microsoft-com:office:office" xmlns:r="http://schemas.openxmlformats.org/officeDocument/2006/relationships" xmlns:m="http://schemas.openxmlformats.org/officeDocument/2006/math" xmlns:v="urn:schemas-microsoft-com:vml" xmlns:wp14="http://schemas.microsoft.com/office/word/2010/wordprocessingDrawing" xmlns:wp="http://schemas.openxmlformats.org/drawingml/2006/wordprocessingDrawing" xmlns:w10="urn:schemas-microsoft-com:office:word" xmlns:w="http://schemas.openxmlformats.org/wordprocessingml/2006/main" xmlns:w14="http://schemas.microsoft.com/office/word/2010/wordml" xmlns:w15="http://schemas.microsoft.com/office/word/2012/wordml" xmlns:w16cex="http://schemas.microsoft.com/office/word/2018/wordml/cex" xmlns:w16cid="http://schemas.microsoft.com/office/word/2016/wordml/cid" xmlns:w16="http://schemas.microsoft.com/office/word/2018/wordml" xmlns:w16se="http://schemas.microsoft.com/office/word/2015/wordml/symex" xmlns:wpg="http://schemas.microsoft.com/office/word/2010/wordprocessingGroup" xmlns:wpi="http://schemas.microsoft.com/office/word/2010/wordprocessingInk" xmlns:wne="http://schemas.microsoft.com/office/word/2006/wordml" xmlns:wps="http://schemas.microsoft.com/office/word/2010/wordprocessingShape" mc:Ignorable="w14 w15 w16se w16cid w16 w16cex wp14">
+<w:document xmlns:wpc="http://schemas.microsoft.com/office/word/2010/wordprocessingCanvas" xmlns:cx="http://schemas.microsoft.com/office/drawing/2014/chartex" xmlns:cx1="http://schemas.microsoft.com/office/drawing/2015/9/8/chartex" xmlns:cx2="http://schemas.microsoft.com/office/drawing/2015/10/21/chartex" xmlns:cx3="http://schemas.microsoft.com/office/drawing/2016/5/9/chartex" xmlns:cx4="http://schemas.microsoft.com/office/drawing/2016/5/10/chartex" xmlns:cx5="http://schemas.microsoft.com/office/drawing/2016/5/11/chartex" xmlns:cx6="http://schemas.microsoft.com/office/drawing/2016/5/12/chartex" xmlns:cx7="http://schemas.microsoft.com/office/drawing/2016/5/13/chartex" xmlns:cx8="http://schemas.microsoft.com/office/drawing/2016/5/14/chartex" xmlns:mc="http://schemas.openxmlformats.org/markup-compatibility/2006" xmlns:aink="http://schemas.microsoft.com/office/drawing/2016/ink" xmlns:am3d="http://schemas.microsoft.com/office/drawing/2017/model3d" xmlns:o="urn:schemas-microsoft-com:office:office" xmlns:r="http://schemas.openxmlformats.org/officeDocument/2006/relationships" xmlns:m="http://schemas.openxmlformats.org/officeDocument/2006/math" xmlns:v="urn:schemas-microsoft-com:vml" xmlns:wp14="http://schemas.microsoft.com/office/word/2010/wordprocessingDrawing" xmlns:wp="http://schemas.openxmlformats.org/drawingml/2006/wordprocessingDrawing" xmlns:w10="urn:schemas-microsoft-com:office:word" xmlns:w="http://schemas.openxmlformats.org/wordprocessingml/2006/main" xmlns:w14="http://schemas.microsoft.com/office/word/2010/wordml" xmlns:w15="http://schemas.microsoft.com/office/word/2012/wordml" xmlns:w16cex="http://schemas.microsoft.com/office/word/2018/wordml/cex" xmlns:w16cid="http://schemas.microsoft.com/office/word/2016/wordml/cid" xmlns:w16="http://schemas.microsoft.com/office/word/2018/wordml" xmlns:w16sdtdh="http://schemas.microsoft.com/office/word/2020/wordml/sdtdatahash" xmlns:w16se="http://schemas.microsoft.com/office/word/2015/wordml/symex" xmlns:wpg="http://schemas.microsoft.com/office/word/2010/wordprocessingGroup" xmlns:wpi="http://schemas.microsoft.com/office/word/2010/wordprocessingInk" xmlns:wne="http://schemas.microsoft.com/office/word/2006/wordml" xmlns:wps="http://schemas.microsoft.com/office/word/2010/wordprocessingShape" mc:Ignorable="w14 w15 w16se w16cid w16 w16cex w16sdtdh wp14">
   <w:body>
     <w:p>
       <w:pPr>
@@ -2432,129 +2432,6 @@
           <w:bookmarkEnd w:id="2"/>
           <w:p>
             <w:pPr>
-              <w:tabs>
-                <w:tab w:val="left" w:pos="6804"/>
-              </w:tabs>
-              <w:spacing w:after="60"/>
-              <w:jc w:val="left"/>
-              <w:rPr>
-                <w:rFonts w:ascii="Arial" w:hAnsi="Arial" w:cs="Arial"/>
-                <w:sz w:val="20"/>
-              </w:rPr>
-            </w:pPr>
-            <w:r>
-              <w:rPr>
-                <w:rFonts w:ascii="Arial" w:hAnsi="Arial" w:cs="Arial"/>
-                <w:sz w:val="20"/>
-              </w:rPr>
-              <w:t xml:space="preserve">(Please note against any count on this Information whether it may be a ‘prescribed offence’ within the meaning of section 5 of the </w:t>
-            </w:r>
-            <w:r>
-              <w:rPr>
-                <w:rFonts w:ascii="Arial" w:hAnsi="Arial" w:cs="Arial"/>
-                <w:i/>
-                <w:sz w:val="20"/>
-              </w:rPr>
-              <w:t>Child Safety (Prohibited Persons) Act 2016</w:t>
-            </w:r>
-            <w:r>
-              <w:rPr>
-                <w:rFonts w:ascii="Arial" w:hAnsi="Arial" w:cs="Arial"/>
-                <w:sz w:val="20"/>
-              </w:rPr>
-              <w:t xml:space="preserve">; a ‘presumptive disqualification offence’ within the meaning of section 26A of the </w:t>
-            </w:r>
-            <w:r>
-              <w:rPr>
-                <w:rFonts w:ascii="Arial" w:hAnsi="Arial" w:cs="Arial"/>
-                <w:i/>
-                <w:sz w:val="20"/>
-              </w:rPr>
-              <w:t>Child Safety (Prohibited Persons) Act 2016</w:t>
-            </w:r>
-            <w:r>
-              <w:rPr>
-                <w:rFonts w:ascii="Arial" w:hAnsi="Arial" w:cs="Arial"/>
-                <w:sz w:val="20"/>
-              </w:rPr>
-              <w:t xml:space="preserve"> or section 18A of the </w:t>
-            </w:r>
-            <w:r>
-              <w:rPr>
-                <w:rFonts w:ascii="Arial" w:hAnsi="Arial" w:cs="Arial"/>
-                <w:i/>
-                <w:sz w:val="20"/>
-              </w:rPr>
-              <w:t xml:space="preserve">Disability Inclusion Act 2018; </w:t>
-            </w:r>
-            <w:r>
-              <w:rPr>
-                <w:rFonts w:ascii="Arial" w:hAnsi="Arial" w:cs="Arial"/>
-                <w:sz w:val="20"/>
-              </w:rPr>
-              <w:t xml:space="preserve">a ‘disqualification offence’ within the meaning of section 18A of the </w:t>
-            </w:r>
-            <w:r>
-              <w:rPr>
-                <w:rFonts w:ascii="Arial" w:hAnsi="Arial" w:cs="Arial"/>
-                <w:i/>
-                <w:sz w:val="20"/>
-              </w:rPr>
-              <w:t>Disability Inclusion Act 2018</w:t>
-            </w:r>
-            <w:r>
-              <w:rPr>
-                <w:rFonts w:ascii="Arial" w:hAnsi="Arial" w:cs="Arial"/>
-                <w:sz w:val="20"/>
-              </w:rPr>
-              <w:t>;</w:t>
-            </w:r>
-            <w:r>
-              <w:rPr>
-                <w:rFonts w:ascii="Arial" w:hAnsi="Arial" w:cs="Arial"/>
-                <w:i/>
-                <w:sz w:val="20"/>
-              </w:rPr>
-              <w:t xml:space="preserve"> </w:t>
-            </w:r>
-            <w:r>
-              <w:rPr>
-                <w:rFonts w:ascii="Arial" w:hAnsi="Arial" w:cs="Arial"/>
-                <w:sz w:val="20"/>
-              </w:rPr>
-              <w:t xml:space="preserve">or a ‘qualifying offence’ within the meaning of section 44 of the </w:t>
-            </w:r>
-            <w:r>
-              <w:rPr>
-                <w:rFonts w:ascii="Arial" w:hAnsi="Arial" w:cs="Arial"/>
-                <w:i/>
-                <w:sz w:val="20"/>
-              </w:rPr>
-              <w:t>Children and Young People (Safety) Act 2017</w:t>
-            </w:r>
-            <w:r>
-              <w:rPr>
-                <w:rFonts w:ascii="Arial" w:hAnsi="Arial" w:cs="Arial"/>
-                <w:sz w:val="20"/>
-              </w:rPr>
-              <w:t>.)</w:t>
-            </w:r>
-          </w:p>
-          <w:p>
-            <w:pPr>
-              <w:tabs>
-                <w:tab w:val="left" w:pos="6804"/>
-              </w:tabs>
-              <w:spacing w:after="60"/>
-              <w:jc w:val="left"/>
-              <w:rPr>
-                <w:rFonts w:ascii="Arial" w:hAnsi="Arial" w:cs="Arial"/>
-                <w:sz w:val="20"/>
-              </w:rPr>
-            </w:pPr>
-          </w:p>
-          <w:p>
-            <w:pPr>
               <w:overflowPunct/>
               <w:autoSpaceDE/>
               <w:autoSpaceDN/>
@@ -3041,7 +2918,6 @@
                 <w:szCs w:val="20"/>
                 <w:lang w:val="en-AU"/>
               </w:rPr>
-              <w:lastRenderedPageBreak/>
               <w:t>Section 13(3)(b)(i) of the </w:t>
             </w:r>
             <w:r>
@@ -3203,6 +3079,7 @@
                 <w:sz w:val="20"/>
                 <w:szCs w:val="20"/>
               </w:rPr>
+              <w:lastRenderedPageBreak/>
               <w:t> </w:t>
             </w:r>
           </w:p>
@@ -4557,7 +4434,6 @@
                 <w:szCs w:val="20"/>
                 <w:lang w:val="en-AU"/>
               </w:rPr>
-              <w:lastRenderedPageBreak/>
               <w:t>The defendant being the owner of the animal failed to take reasonable steps to mitigate harm. </w:t>
             </w:r>
             <w:r>
@@ -4722,6 +4598,7 @@
                 <w:szCs w:val="20"/>
                 <w:lang w:val="en-AU"/>
               </w:rPr>
+              <w:lastRenderedPageBreak/>
               <w:t>The defendant, being the owner of the animal, abandoned the animal [describe abandonment/harm]</w:t>
             </w:r>
             <w:r>
@@ -6020,7 +5897,6 @@
                 <w:highlight w:val="green"/>
                 <w:lang w:val="en-GB"/>
               </w:rPr>
-              <w:lastRenderedPageBreak/>
               <w:t>{%p if count.item(index).particularSection == 4 %}</w:t>
             </w:r>
           </w:p>
@@ -6207,6 +6083,7 @@
                 <w:highlight w:val="green"/>
                 <w:lang w:val="en-GB"/>
               </w:rPr>
+              <w:lastRenderedPageBreak/>
               <w:t>{%p if count.item(index).particularSection &gt; 4 %}</w:t>
             </w:r>
           </w:p>
@@ -7522,7 +7399,6 @@
                 <w:sz w:val="20"/>
                 <w:lang w:val="en-GB"/>
               </w:rPr>
-              <w:lastRenderedPageBreak/>
               <w:t>{%p else %}</w:t>
             </w:r>
           </w:p>
@@ -7597,6 +7473,7 @@
                 <w:sz w:val="20"/>
                 <w:lang w:val="en-GB"/>
               </w:rPr>
+              <w:lastRenderedPageBreak/>
               <w:t>Between {{count[index].dateFrom}} and {{count[index].dateTo}} at {{count.item(index).offenceLocation}}, in the State of South Australia, the defendant ill-treated an animal, with the ill-treatment causing serious harm to the animal, namely {{count.item(index).offenceAnimal}}.</w:t>
             </w:r>
           </w:p>
@@ -8820,7 +8697,6 @@
                 <w:sz w:val="20"/>
                 <w:szCs w:val="20"/>
               </w:rPr>
-              <w:lastRenderedPageBreak/>
               <w:t> </w:t>
             </w:r>
           </w:p>
@@ -8952,6 +8828,7 @@
                 <w:szCs w:val="20"/>
                 <w:lang w:val="en-AU"/>
               </w:rPr>
+              <w:lastRenderedPageBreak/>
               <w:t>The defendant, being the owner of the animal, failed to provide appropriate and adequate food, water, and living conditions (whether temporary or permanent). </w:t>
             </w:r>
             <w:r>
@@ -10318,7 +10195,6 @@
                 <w:sz w:val="20"/>
                 <w:highlight w:val="green"/>
               </w:rPr>
-              <w:lastRenderedPageBreak/>
               <w:t>{%p endif %}</w:t>
             </w:r>
           </w:p>
@@ -10493,6 +10369,7 @@
                 <w:sz w:val="20"/>
                 <w:highlight w:val="green"/>
               </w:rPr>
+              <w:lastRenderedPageBreak/>
               <w:t>{%p endif %}</w:t>
             </w:r>
           </w:p>
@@ -11843,7 +11720,6 @@
                 <w:szCs w:val="20"/>
                 <w:highlight w:val="green"/>
               </w:rPr>
-              <w:lastRenderedPageBreak/>
               <w:t>{%p endif %}</w:t>
             </w:r>
           </w:p>
@@ -11932,6 +11808,7 @@
                 <w:sz w:val="20"/>
                 <w:lang w:val="en-GB"/>
               </w:rPr>
+              <w:lastRenderedPageBreak/>
               <w:t>{%p endfor %}</w:t>
             </w:r>
           </w:p>
@@ -14588,7 +14465,6 @@
                 <w:rFonts w:ascii="Arial" w:hAnsi="Arial" w:cs="Arial"/>
                 <w:sz w:val="20"/>
               </w:rPr>
-              <w:lastRenderedPageBreak/>
               <w:t xml:space="preserve">I certify that </w:t>
             </w:r>
             <w:r>
@@ -14650,6 +14526,7 @@
                 <w:rFonts w:ascii="Arial" w:hAnsi="Arial" w:cs="Arial"/>
                 <w:sz w:val="20"/>
               </w:rPr>
+              <w:lastRenderedPageBreak/>
               <w:t>Certified this</w:t>
             </w:r>
             <w:r>
@@ -14965,7 +14842,7 @@
 </file>
 
 <file path=word/endnotes.xml><?xml version="1.0" encoding="utf-8"?>
-<w:endnotes xmlns:wpc="http://schemas.microsoft.com/office/word/2010/wordprocessingCanvas" xmlns:cx="http://schemas.microsoft.com/office/drawing/2014/chartex" xmlns:cx1="http://schemas.microsoft.com/office/drawing/2015/9/8/chartex" xmlns:cx2="http://schemas.microsoft.com/office/drawing/2015/10/21/chartex" xmlns:cx3="http://schemas.microsoft.com/office/drawing/2016/5/9/chartex" xmlns:cx4="http://schemas.microsoft.com/office/drawing/2016/5/10/chartex" xmlns:cx5="http://schemas.microsoft.com/office/drawing/2016/5/11/chartex" xmlns:cx6="http://schemas.microsoft.com/office/drawing/2016/5/12/chartex" xmlns:cx7="http://schemas.microsoft.com/office/drawing/2016/5/13/chartex" xmlns:cx8="http://schemas.microsoft.com/office/drawing/2016/5/14/chartex" xmlns:mc="http://schemas.openxmlformats.org/markup-compatibility/2006" xmlns:aink="http://schemas.microsoft.com/office/drawing/2016/ink" xmlns:am3d="http://schemas.microsoft.com/office/drawing/2017/model3d" xmlns:o="urn:schemas-microsoft-com:office:office" xmlns:r="http://schemas.openxmlformats.org/officeDocument/2006/relationships" xmlns:m="http://schemas.openxmlformats.org/officeDocument/2006/math" xmlns:v="urn:schemas-microsoft-com:vml" xmlns:wp14="http://schemas.microsoft.com/office/word/2010/wordprocessingDrawing" xmlns:wp="http://schemas.openxmlformats.org/drawingml/2006/wordprocessingDrawing" xmlns:w10="urn:schemas-microsoft-com:office:word" xmlns:w="http://schemas.openxmlformats.org/wordprocessingml/2006/main" xmlns:w14="http://schemas.microsoft.com/office/word/2010/wordml" xmlns:w15="http://schemas.microsoft.com/office/word/2012/wordml" xmlns:w16cex="http://schemas.microsoft.com/office/word/2018/wordml/cex" xmlns:w16cid="http://schemas.microsoft.com/office/word/2016/wordml/cid" xmlns:w16="http://schemas.microsoft.com/office/word/2018/wordml" xmlns:w16se="http://schemas.microsoft.com/office/word/2015/wordml/symex" xmlns:wpg="http://schemas.microsoft.com/office/word/2010/wordprocessingGroup" xmlns:wpi="http://schemas.microsoft.com/office/word/2010/wordprocessingInk" xmlns:wne="http://schemas.microsoft.com/office/word/2006/wordml" xmlns:wps="http://schemas.microsoft.com/office/word/2010/wordprocessingShape" mc:Ignorable="w14 w15 w16se w16cid w16 w16cex wp14">
+<w:endnotes xmlns:wpc="http://schemas.microsoft.com/office/word/2010/wordprocessingCanvas" xmlns:cx="http://schemas.microsoft.com/office/drawing/2014/chartex" xmlns:cx1="http://schemas.microsoft.com/office/drawing/2015/9/8/chartex" xmlns:cx2="http://schemas.microsoft.com/office/drawing/2015/10/21/chartex" xmlns:cx3="http://schemas.microsoft.com/office/drawing/2016/5/9/chartex" xmlns:cx4="http://schemas.microsoft.com/office/drawing/2016/5/10/chartex" xmlns:cx5="http://schemas.microsoft.com/office/drawing/2016/5/11/chartex" xmlns:cx6="http://schemas.microsoft.com/office/drawing/2016/5/12/chartex" xmlns:cx7="http://schemas.microsoft.com/office/drawing/2016/5/13/chartex" xmlns:cx8="http://schemas.microsoft.com/office/drawing/2016/5/14/chartex" xmlns:mc="http://schemas.openxmlformats.org/markup-compatibility/2006" xmlns:aink="http://schemas.microsoft.com/office/drawing/2016/ink" xmlns:am3d="http://schemas.microsoft.com/office/drawing/2017/model3d" xmlns:o="urn:schemas-microsoft-com:office:office" xmlns:r="http://schemas.openxmlformats.org/officeDocument/2006/relationships" xmlns:m="http://schemas.openxmlformats.org/officeDocument/2006/math" xmlns:v="urn:schemas-microsoft-com:vml" xmlns:wp14="http://schemas.microsoft.com/office/word/2010/wordprocessingDrawing" xmlns:wp="http://schemas.openxmlformats.org/drawingml/2006/wordprocessingDrawing" xmlns:w10="urn:schemas-microsoft-com:office:word" xmlns:w="http://schemas.openxmlformats.org/wordprocessingml/2006/main" xmlns:w14="http://schemas.microsoft.com/office/word/2010/wordml" xmlns:w15="http://schemas.microsoft.com/office/word/2012/wordml" xmlns:w16cex="http://schemas.microsoft.com/office/word/2018/wordml/cex" xmlns:w16cid="http://schemas.microsoft.com/office/word/2016/wordml/cid" xmlns:w16="http://schemas.microsoft.com/office/word/2018/wordml" xmlns:w16sdtdh="http://schemas.microsoft.com/office/word/2020/wordml/sdtdatahash" xmlns:w16se="http://schemas.microsoft.com/office/word/2015/wordml/symex" xmlns:wpg="http://schemas.microsoft.com/office/word/2010/wordprocessingGroup" xmlns:wpi="http://schemas.microsoft.com/office/word/2010/wordprocessingInk" xmlns:wne="http://schemas.microsoft.com/office/word/2006/wordml" xmlns:wps="http://schemas.microsoft.com/office/word/2010/wordprocessingShape" mc:Ignorable="w14 w15 w16se w16cid w16 w16cex w16sdtdh wp14">
   <w:endnote w:type="separator" w:id="-1">
     <w:p>
       <w:r>
@@ -14984,7 +14861,7 @@
 </file>
 
 <file path=word/footer1.xml><?xml version="1.0" encoding="utf-8"?>
-<w:ftr xmlns:wpc="http://schemas.microsoft.com/office/word/2010/wordprocessingCanvas" xmlns:cx="http://schemas.microsoft.com/office/drawing/2014/chartex" xmlns:cx1="http://schemas.microsoft.com/office/drawing/2015/9/8/chartex" xmlns:cx2="http://schemas.microsoft.com/office/drawing/2015/10/21/chartex" xmlns:cx3="http://schemas.microsoft.com/office/drawing/2016/5/9/chartex" xmlns:cx4="http://schemas.microsoft.com/office/drawing/2016/5/10/chartex" xmlns:cx5="http://schemas.microsoft.com/office/drawing/2016/5/11/chartex" xmlns:cx6="http://schemas.microsoft.com/office/drawing/2016/5/12/chartex" xmlns:cx7="http://schemas.microsoft.com/office/drawing/2016/5/13/chartex" xmlns:cx8="http://schemas.microsoft.com/office/drawing/2016/5/14/chartex" xmlns:mc="http://schemas.openxmlformats.org/markup-compatibility/2006" xmlns:aink="http://schemas.microsoft.com/office/drawing/2016/ink" xmlns:am3d="http://schemas.microsoft.com/office/drawing/2017/model3d" xmlns:o="urn:schemas-microsoft-com:office:office" xmlns:r="http://schemas.openxmlformats.org/officeDocument/2006/relationships" xmlns:m="http://schemas.openxmlformats.org/officeDocument/2006/math" xmlns:v="urn:schemas-microsoft-com:vml" xmlns:wp14="http://schemas.microsoft.com/office/word/2010/wordprocessingDrawing" xmlns:wp="http://schemas.openxmlformats.org/drawingml/2006/wordprocessingDrawing" xmlns:w10="urn:schemas-microsoft-com:office:word" xmlns:w="http://schemas.openxmlformats.org/wordprocessingml/2006/main" xmlns:w14="http://schemas.microsoft.com/office/word/2010/wordml" xmlns:w15="http://schemas.microsoft.com/office/word/2012/wordml" xmlns:w16cex="http://schemas.microsoft.com/office/word/2018/wordml/cex" xmlns:w16cid="http://schemas.microsoft.com/office/word/2016/wordml/cid" xmlns:w16="http://schemas.microsoft.com/office/word/2018/wordml" xmlns:w16se="http://schemas.microsoft.com/office/word/2015/wordml/symex" xmlns:wpg="http://schemas.microsoft.com/office/word/2010/wordprocessingGroup" xmlns:wpi="http://schemas.microsoft.com/office/word/2010/wordprocessingInk" xmlns:wne="http://schemas.microsoft.com/office/word/2006/wordml" xmlns:wps="http://schemas.microsoft.com/office/word/2010/wordprocessingShape" mc:Ignorable="w14 w15 w16se w16cid w16 w16cex wp14">
+<w:ftr xmlns:wpc="http://schemas.microsoft.com/office/word/2010/wordprocessingCanvas" xmlns:cx="http://schemas.microsoft.com/office/drawing/2014/chartex" xmlns:cx1="http://schemas.microsoft.com/office/drawing/2015/9/8/chartex" xmlns:cx2="http://schemas.microsoft.com/office/drawing/2015/10/21/chartex" xmlns:cx3="http://schemas.microsoft.com/office/drawing/2016/5/9/chartex" xmlns:cx4="http://schemas.microsoft.com/office/drawing/2016/5/10/chartex" xmlns:cx5="http://schemas.microsoft.com/office/drawing/2016/5/11/chartex" xmlns:cx6="http://schemas.microsoft.com/office/drawing/2016/5/12/chartex" xmlns:cx7="http://schemas.microsoft.com/office/drawing/2016/5/13/chartex" xmlns:cx8="http://schemas.microsoft.com/office/drawing/2016/5/14/chartex" xmlns:mc="http://schemas.openxmlformats.org/markup-compatibility/2006" xmlns:aink="http://schemas.microsoft.com/office/drawing/2016/ink" xmlns:am3d="http://schemas.microsoft.com/office/drawing/2017/model3d" xmlns:o="urn:schemas-microsoft-com:office:office" xmlns:r="http://schemas.openxmlformats.org/officeDocument/2006/relationships" xmlns:m="http://schemas.openxmlformats.org/officeDocument/2006/math" xmlns:v="urn:schemas-microsoft-com:vml" xmlns:wp14="http://schemas.microsoft.com/office/word/2010/wordprocessingDrawing" xmlns:wp="http://schemas.openxmlformats.org/drawingml/2006/wordprocessingDrawing" xmlns:w10="urn:schemas-microsoft-com:office:word" xmlns:w="http://schemas.openxmlformats.org/wordprocessingml/2006/main" xmlns:w14="http://schemas.microsoft.com/office/word/2010/wordml" xmlns:w15="http://schemas.microsoft.com/office/word/2012/wordml" xmlns:w16cex="http://schemas.microsoft.com/office/word/2018/wordml/cex" xmlns:w16cid="http://schemas.microsoft.com/office/word/2016/wordml/cid" xmlns:w16="http://schemas.microsoft.com/office/word/2018/wordml" xmlns:w16sdtdh="http://schemas.microsoft.com/office/word/2020/wordml/sdtdatahash" xmlns:w16se="http://schemas.microsoft.com/office/word/2015/wordml/symex" xmlns:wpg="http://schemas.microsoft.com/office/word/2010/wordprocessingGroup" xmlns:wpi="http://schemas.microsoft.com/office/word/2010/wordprocessingInk" xmlns:wne="http://schemas.microsoft.com/office/word/2006/wordml" xmlns:wps="http://schemas.microsoft.com/office/word/2010/wordprocessingShape" mc:Ignorable="w14 w15 w16se w16cid w16 w16cex w16sdtdh wp14">
   <w:p>
     <w:pPr>
       <w:pStyle w:val="Footer"/>
@@ -15018,7 +14895,7 @@
 </file>
 
 <file path=word/footnotes.xml><?xml version="1.0" encoding="utf-8"?>
-<w:footnotes xmlns:wpc="http://schemas.microsoft.com/office/word/2010/wordprocessingCanvas" xmlns:cx="http://schemas.microsoft.com/office/drawing/2014/chartex" xmlns:cx1="http://schemas.microsoft.com/office/drawing/2015/9/8/chartex" xmlns:cx2="http://schemas.microsoft.com/office/drawing/2015/10/21/chartex" xmlns:cx3="http://schemas.microsoft.com/office/drawing/2016/5/9/chartex" xmlns:cx4="http://schemas.microsoft.com/office/drawing/2016/5/10/chartex" xmlns:cx5="http://schemas.microsoft.com/office/drawing/2016/5/11/chartex" xmlns:cx6="http://schemas.microsoft.com/office/drawing/2016/5/12/chartex" xmlns:cx7="http://schemas.microsoft.com/office/drawing/2016/5/13/chartex" xmlns:cx8="http://schemas.microsoft.com/office/drawing/2016/5/14/chartex" xmlns:mc="http://schemas.openxmlformats.org/markup-compatibility/2006" xmlns:aink="http://schemas.microsoft.com/office/drawing/2016/ink" xmlns:am3d="http://schemas.microsoft.com/office/drawing/2017/model3d" xmlns:o="urn:schemas-microsoft-com:office:office" xmlns:r="http://schemas.openxmlformats.org/officeDocument/2006/relationships" xmlns:m="http://schemas.openxmlformats.org/officeDocument/2006/math" xmlns:v="urn:schemas-microsoft-com:vml" xmlns:wp14="http://schemas.microsoft.com/office/word/2010/wordprocessingDrawing" xmlns:wp="http://schemas.openxmlformats.org/drawingml/2006/wordprocessingDrawing" xmlns:w10="urn:schemas-microsoft-com:office:word" xmlns:w="http://schemas.openxmlformats.org/wordprocessingml/2006/main" xmlns:w14="http://schemas.microsoft.com/office/word/2010/wordml" xmlns:w15="http://schemas.microsoft.com/office/word/2012/wordml" xmlns:w16cex="http://schemas.microsoft.com/office/word/2018/wordml/cex" xmlns:w16cid="http://schemas.microsoft.com/office/word/2016/wordml/cid" xmlns:w16="http://schemas.microsoft.com/office/word/2018/wordml" xmlns:w16se="http://schemas.microsoft.com/office/word/2015/wordml/symex" xmlns:wpg="http://schemas.microsoft.com/office/word/2010/wordprocessingGroup" xmlns:wpi="http://schemas.microsoft.com/office/word/2010/wordprocessingInk" xmlns:wne="http://schemas.microsoft.com/office/word/2006/wordml" xmlns:wps="http://schemas.microsoft.com/office/word/2010/wordprocessingShape" mc:Ignorable="w14 w15 w16se w16cid w16 w16cex wp14">
+<w:footnotes xmlns:wpc="http://schemas.microsoft.com/office/word/2010/wordprocessingCanvas" xmlns:cx="http://schemas.microsoft.com/office/drawing/2014/chartex" xmlns:cx1="http://schemas.microsoft.com/office/drawing/2015/9/8/chartex" xmlns:cx2="http://schemas.microsoft.com/office/drawing/2015/10/21/chartex" xmlns:cx3="http://schemas.microsoft.com/office/drawing/2016/5/9/chartex" xmlns:cx4="http://schemas.microsoft.com/office/drawing/2016/5/10/chartex" xmlns:cx5="http://schemas.microsoft.com/office/drawing/2016/5/11/chartex" xmlns:cx6="http://schemas.microsoft.com/office/drawing/2016/5/12/chartex" xmlns:cx7="http://schemas.microsoft.com/office/drawing/2016/5/13/chartex" xmlns:cx8="http://schemas.microsoft.com/office/drawing/2016/5/14/chartex" xmlns:mc="http://schemas.openxmlformats.org/markup-compatibility/2006" xmlns:aink="http://schemas.microsoft.com/office/drawing/2016/ink" xmlns:am3d="http://schemas.microsoft.com/office/drawing/2017/model3d" xmlns:o="urn:schemas-microsoft-com:office:office" xmlns:r="http://schemas.openxmlformats.org/officeDocument/2006/relationships" xmlns:m="http://schemas.openxmlformats.org/officeDocument/2006/math" xmlns:v="urn:schemas-microsoft-com:vml" xmlns:wp14="http://schemas.microsoft.com/office/word/2010/wordprocessingDrawing" xmlns:wp="http://schemas.openxmlformats.org/drawingml/2006/wordprocessingDrawing" xmlns:w10="urn:schemas-microsoft-com:office:word" xmlns:w="http://schemas.openxmlformats.org/wordprocessingml/2006/main" xmlns:w14="http://schemas.microsoft.com/office/word/2010/wordml" xmlns:w15="http://schemas.microsoft.com/office/word/2012/wordml" xmlns:w16cex="http://schemas.microsoft.com/office/word/2018/wordml/cex" xmlns:w16cid="http://schemas.microsoft.com/office/word/2016/wordml/cid" xmlns:w16="http://schemas.microsoft.com/office/word/2018/wordml" xmlns:w16sdtdh="http://schemas.microsoft.com/office/word/2020/wordml/sdtdatahash" xmlns:w16se="http://schemas.microsoft.com/office/word/2015/wordml/symex" xmlns:wpg="http://schemas.microsoft.com/office/word/2010/wordprocessingGroup" xmlns:wpi="http://schemas.microsoft.com/office/word/2010/wordprocessingInk" xmlns:wne="http://schemas.microsoft.com/office/word/2006/wordml" xmlns:wps="http://schemas.microsoft.com/office/word/2010/wordprocessingShape" mc:Ignorable="w14 w15 w16se w16cid w16 w16cex w16sdtdh wp14">
   <w:footnote w:type="separator" w:id="-1">
     <w:p>
       <w:r>
@@ -15037,7 +14914,7 @@
 </file>
 
 <file path=word/header1.xml><?xml version="1.0" encoding="utf-8"?>
-<w:hdr xmlns:wpc="http://schemas.microsoft.com/office/word/2010/wordprocessingCanvas" xmlns:cx="http://schemas.microsoft.com/office/drawing/2014/chartex" xmlns:cx1="http://schemas.microsoft.com/office/drawing/2015/9/8/chartex" xmlns:cx2="http://schemas.microsoft.com/office/drawing/2015/10/21/chartex" xmlns:cx3="http://schemas.microsoft.com/office/drawing/2016/5/9/chartex" xmlns:cx4="http://schemas.microsoft.com/office/drawing/2016/5/10/chartex" xmlns:cx5="http://schemas.microsoft.com/office/drawing/2016/5/11/chartex" xmlns:cx6="http://schemas.microsoft.com/office/drawing/2016/5/12/chartex" xmlns:cx7="http://schemas.microsoft.com/office/drawing/2016/5/13/chartex" xmlns:cx8="http://schemas.microsoft.com/office/drawing/2016/5/14/chartex" xmlns:mc="http://schemas.openxmlformats.org/markup-compatibility/2006" xmlns:aink="http://schemas.microsoft.com/office/drawing/2016/ink" xmlns:am3d="http://schemas.microsoft.com/office/drawing/2017/model3d" xmlns:o="urn:schemas-microsoft-com:office:office" xmlns:r="http://schemas.openxmlformats.org/officeDocument/2006/relationships" xmlns:m="http://schemas.openxmlformats.org/officeDocument/2006/math" xmlns:v="urn:schemas-microsoft-com:vml" xmlns:wp14="http://schemas.microsoft.com/office/word/2010/wordprocessingDrawing" xmlns:wp="http://schemas.openxmlformats.org/drawingml/2006/wordprocessingDrawing" xmlns:w10="urn:schemas-microsoft-com:office:word" xmlns:w="http://schemas.openxmlformats.org/wordprocessingml/2006/main" xmlns:w14="http://schemas.microsoft.com/office/word/2010/wordml" xmlns:w15="http://schemas.microsoft.com/office/word/2012/wordml" xmlns:w16cex="http://schemas.microsoft.com/office/word/2018/wordml/cex" xmlns:w16cid="http://schemas.microsoft.com/office/word/2016/wordml/cid" xmlns:w16="http://schemas.microsoft.com/office/word/2018/wordml" xmlns:w16se="http://schemas.microsoft.com/office/word/2015/wordml/symex" xmlns:wpg="http://schemas.microsoft.com/office/word/2010/wordprocessingGroup" xmlns:wpi="http://schemas.microsoft.com/office/word/2010/wordprocessingInk" xmlns:wne="http://schemas.microsoft.com/office/word/2006/wordml" xmlns:wps="http://schemas.microsoft.com/office/word/2010/wordprocessingShape" mc:Ignorable="w14 w15 w16se w16cid w16 w16cex wp14">
+<w:hdr xmlns:wpc="http://schemas.microsoft.com/office/word/2010/wordprocessingCanvas" xmlns:cx="http://schemas.microsoft.com/office/drawing/2014/chartex" xmlns:cx1="http://schemas.microsoft.com/office/drawing/2015/9/8/chartex" xmlns:cx2="http://schemas.microsoft.com/office/drawing/2015/10/21/chartex" xmlns:cx3="http://schemas.microsoft.com/office/drawing/2016/5/9/chartex" xmlns:cx4="http://schemas.microsoft.com/office/drawing/2016/5/10/chartex" xmlns:cx5="http://schemas.microsoft.com/office/drawing/2016/5/11/chartex" xmlns:cx6="http://schemas.microsoft.com/office/drawing/2016/5/12/chartex" xmlns:cx7="http://schemas.microsoft.com/office/drawing/2016/5/13/chartex" xmlns:cx8="http://schemas.microsoft.com/office/drawing/2016/5/14/chartex" xmlns:mc="http://schemas.openxmlformats.org/markup-compatibility/2006" xmlns:aink="http://schemas.microsoft.com/office/drawing/2016/ink" xmlns:am3d="http://schemas.microsoft.com/office/drawing/2017/model3d" xmlns:o="urn:schemas-microsoft-com:office:office" xmlns:r="http://schemas.openxmlformats.org/officeDocument/2006/relationships" xmlns:m="http://schemas.openxmlformats.org/officeDocument/2006/math" xmlns:v="urn:schemas-microsoft-com:vml" xmlns:wp14="http://schemas.microsoft.com/office/word/2010/wordprocessingDrawing" xmlns:wp="http://schemas.openxmlformats.org/drawingml/2006/wordprocessingDrawing" xmlns:w10="urn:schemas-microsoft-com:office:word" xmlns:w="http://schemas.openxmlformats.org/wordprocessingml/2006/main" xmlns:w14="http://schemas.microsoft.com/office/word/2010/wordml" xmlns:w15="http://schemas.microsoft.com/office/word/2012/wordml" xmlns:w16cex="http://schemas.microsoft.com/office/word/2018/wordml/cex" xmlns:w16cid="http://schemas.microsoft.com/office/word/2016/wordml/cid" xmlns:w16="http://schemas.microsoft.com/office/word/2018/wordml" xmlns:w16sdtdh="http://schemas.microsoft.com/office/word/2020/wordml/sdtdatahash" xmlns:w16se="http://schemas.microsoft.com/office/word/2015/wordml/symex" xmlns:wpg="http://schemas.microsoft.com/office/word/2010/wordprocessingGroup" xmlns:wpi="http://schemas.microsoft.com/office/word/2010/wordprocessingInk" xmlns:wne="http://schemas.microsoft.com/office/word/2006/wordml" xmlns:wps="http://schemas.microsoft.com/office/word/2010/wordprocessingShape" mc:Ignorable="w14 w15 w16se w16cid w16 w16cex w16sdtdh wp14">
   <w:p>
     <w:pPr>
       <w:pStyle w:val="Header"/>
@@ -15074,7 +14951,7 @@
 </file>
 
 <file path=word/header2.xml><?xml version="1.0" encoding="utf-8"?>
-<w:hdr xmlns:wpc="http://schemas.microsoft.com/office/word/2010/wordprocessingCanvas" xmlns:cx="http://schemas.microsoft.com/office/drawing/2014/chartex" xmlns:cx1="http://schemas.microsoft.com/office/drawing/2015/9/8/chartex" xmlns:cx2="http://schemas.microsoft.com/office/drawing/2015/10/21/chartex" xmlns:cx3="http://schemas.microsoft.com/office/drawing/2016/5/9/chartex" xmlns:cx4="http://schemas.microsoft.com/office/drawing/2016/5/10/chartex" xmlns:cx5="http://schemas.microsoft.com/office/drawing/2016/5/11/chartex" xmlns:cx6="http://schemas.microsoft.com/office/drawing/2016/5/12/chartex" xmlns:cx7="http://schemas.microsoft.com/office/drawing/2016/5/13/chartex" xmlns:cx8="http://schemas.microsoft.com/office/drawing/2016/5/14/chartex" xmlns:mc="http://schemas.openxmlformats.org/markup-compatibility/2006" xmlns:aink="http://schemas.microsoft.com/office/drawing/2016/ink" xmlns:am3d="http://schemas.microsoft.com/office/drawing/2017/model3d" xmlns:o="urn:schemas-microsoft-com:office:office" xmlns:r="http://schemas.openxmlformats.org/officeDocument/2006/relationships" xmlns:m="http://schemas.openxmlformats.org/officeDocument/2006/math" xmlns:v="urn:schemas-microsoft-com:vml" xmlns:wp14="http://schemas.microsoft.com/office/word/2010/wordprocessingDrawing" xmlns:wp="http://schemas.openxmlformats.org/drawingml/2006/wordprocessingDrawing" xmlns:w10="urn:schemas-microsoft-com:office:word" xmlns:w="http://schemas.openxmlformats.org/wordprocessingml/2006/main" xmlns:w14="http://schemas.microsoft.com/office/word/2010/wordml" xmlns:w15="http://schemas.microsoft.com/office/word/2012/wordml" xmlns:w16cex="http://schemas.microsoft.com/office/word/2018/wordml/cex" xmlns:w16cid="http://schemas.microsoft.com/office/word/2016/wordml/cid" xmlns:w16="http://schemas.microsoft.com/office/word/2018/wordml" xmlns:w16se="http://schemas.microsoft.com/office/word/2015/wordml/symex" xmlns:wpg="http://schemas.microsoft.com/office/word/2010/wordprocessingGroup" xmlns:wpi="http://schemas.microsoft.com/office/word/2010/wordprocessingInk" xmlns:wne="http://schemas.microsoft.com/office/word/2006/wordml" xmlns:wps="http://schemas.microsoft.com/office/word/2010/wordprocessingShape" mc:Ignorable="w14 w15 w16se w16cid w16 w16cex wp14">
+<w:hdr xmlns:wpc="http://schemas.microsoft.com/office/word/2010/wordprocessingCanvas" xmlns:cx="http://schemas.microsoft.com/office/drawing/2014/chartex" xmlns:cx1="http://schemas.microsoft.com/office/drawing/2015/9/8/chartex" xmlns:cx2="http://schemas.microsoft.com/office/drawing/2015/10/21/chartex" xmlns:cx3="http://schemas.microsoft.com/office/drawing/2016/5/9/chartex" xmlns:cx4="http://schemas.microsoft.com/office/drawing/2016/5/10/chartex" xmlns:cx5="http://schemas.microsoft.com/office/drawing/2016/5/11/chartex" xmlns:cx6="http://schemas.microsoft.com/office/drawing/2016/5/12/chartex" xmlns:cx7="http://schemas.microsoft.com/office/drawing/2016/5/13/chartex" xmlns:cx8="http://schemas.microsoft.com/office/drawing/2016/5/14/chartex" xmlns:mc="http://schemas.openxmlformats.org/markup-compatibility/2006" xmlns:aink="http://schemas.microsoft.com/office/drawing/2016/ink" xmlns:am3d="http://schemas.microsoft.com/office/drawing/2017/model3d" xmlns:o="urn:schemas-microsoft-com:office:office" xmlns:r="http://schemas.openxmlformats.org/officeDocument/2006/relationships" xmlns:m="http://schemas.openxmlformats.org/officeDocument/2006/math" xmlns:v="urn:schemas-microsoft-com:vml" xmlns:wp14="http://schemas.microsoft.com/office/word/2010/wordprocessingDrawing" xmlns:wp="http://schemas.openxmlformats.org/drawingml/2006/wordprocessingDrawing" xmlns:w10="urn:schemas-microsoft-com:office:word" xmlns:w="http://schemas.openxmlformats.org/wordprocessingml/2006/main" xmlns:w14="http://schemas.microsoft.com/office/word/2010/wordml" xmlns:w15="http://schemas.microsoft.com/office/word/2012/wordml" xmlns:w16cex="http://schemas.microsoft.com/office/word/2018/wordml/cex" xmlns:w16cid="http://schemas.microsoft.com/office/word/2016/wordml/cid" xmlns:w16="http://schemas.microsoft.com/office/word/2018/wordml" xmlns:w16sdtdh="http://schemas.microsoft.com/office/word/2020/wordml/sdtdatahash" xmlns:w16se="http://schemas.microsoft.com/office/word/2015/wordml/symex" xmlns:wpg="http://schemas.microsoft.com/office/word/2010/wordprocessingGroup" xmlns:wpi="http://schemas.microsoft.com/office/word/2010/wordprocessingInk" xmlns:wne="http://schemas.microsoft.com/office/word/2006/wordml" xmlns:wps="http://schemas.microsoft.com/office/word/2010/wordprocessingShape" mc:Ignorable="w14 w15 w16se w16cid w16 w16cex w16sdtdh wp14">
   <w:p>
     <w:pPr>
       <w:pStyle w:val="Header"/>
@@ -15093,7 +14970,7 @@
 </file>
 
 <file path=word/numbering.xml><?xml version="1.0" encoding="utf-8"?>
-<w:numbering xmlns:wpc="http://schemas.microsoft.com/office/word/2010/wordprocessingCanvas" xmlns:cx="http://schemas.microsoft.com/office/drawing/2014/chartex" xmlns:cx1="http://schemas.microsoft.com/office/drawing/2015/9/8/chartex" xmlns:cx2="http://schemas.microsoft.com/office/drawing/2015/10/21/chartex" xmlns:cx3="http://schemas.microsoft.com/office/drawing/2016/5/9/chartex" xmlns:cx4="http://schemas.microsoft.com/office/drawing/2016/5/10/chartex" xmlns:cx5="http://schemas.microsoft.com/office/drawing/2016/5/11/chartex" xmlns:cx6="http://schemas.microsoft.com/office/drawing/2016/5/12/chartex" xmlns:cx7="http://schemas.microsoft.com/office/drawing/2016/5/13/chartex" xmlns:cx8="http://schemas.microsoft.com/office/drawing/2016/5/14/chartex" xmlns:mc="http://schemas.openxmlformats.org/markup-compatibility/2006" xmlns:aink="http://schemas.microsoft.com/office/drawing/2016/ink" xmlns:am3d="http://schemas.microsoft.com/office/drawing/2017/model3d" xmlns:o="urn:schemas-microsoft-com:office:office" xmlns:r="http://schemas.openxmlformats.org/officeDocument/2006/relationships" xmlns:m="http://schemas.openxmlformats.org/officeDocument/2006/math" xmlns:v="urn:schemas-microsoft-com:vml" xmlns:wp14="http://schemas.microsoft.com/office/word/2010/wordprocessingDrawing" xmlns:wp="http://schemas.openxmlformats.org/drawingml/2006/wordprocessingDrawing" xmlns:w10="urn:schemas-microsoft-com:office:word" xmlns:w="http://schemas.openxmlformats.org/wordprocessingml/2006/main" xmlns:w14="http://schemas.microsoft.com/office/word/2010/wordml" xmlns:w15="http://schemas.microsoft.com/office/word/2012/wordml" xmlns:w16cex="http://schemas.microsoft.com/office/word/2018/wordml/cex" xmlns:w16cid="http://schemas.microsoft.com/office/word/2016/wordml/cid" xmlns:w16="http://schemas.microsoft.com/office/word/2018/wordml" xmlns:w16se="http://schemas.microsoft.com/office/word/2015/wordml/symex" xmlns:wpg="http://schemas.microsoft.com/office/word/2010/wordprocessingGroup" xmlns:wpi="http://schemas.microsoft.com/office/word/2010/wordprocessingInk" xmlns:wne="http://schemas.microsoft.com/office/word/2006/wordml" xmlns:wps="http://schemas.microsoft.com/office/word/2010/wordprocessingShape" mc:Ignorable="w14 w15 w16se w16cid w16 w16cex wp14">
+<w:numbering xmlns:wpc="http://schemas.microsoft.com/office/word/2010/wordprocessingCanvas" xmlns:cx="http://schemas.microsoft.com/office/drawing/2014/chartex" xmlns:cx1="http://schemas.microsoft.com/office/drawing/2015/9/8/chartex" xmlns:cx2="http://schemas.microsoft.com/office/drawing/2015/10/21/chartex" xmlns:cx3="http://schemas.microsoft.com/office/drawing/2016/5/9/chartex" xmlns:cx4="http://schemas.microsoft.com/office/drawing/2016/5/10/chartex" xmlns:cx5="http://schemas.microsoft.com/office/drawing/2016/5/11/chartex" xmlns:cx6="http://schemas.microsoft.com/office/drawing/2016/5/12/chartex" xmlns:cx7="http://schemas.microsoft.com/office/drawing/2016/5/13/chartex" xmlns:cx8="http://schemas.microsoft.com/office/drawing/2016/5/14/chartex" xmlns:mc="http://schemas.openxmlformats.org/markup-compatibility/2006" xmlns:aink="http://schemas.microsoft.com/office/drawing/2016/ink" xmlns:am3d="http://schemas.microsoft.com/office/drawing/2017/model3d" xmlns:o="urn:schemas-microsoft-com:office:office" xmlns:r="http://schemas.openxmlformats.org/officeDocument/2006/relationships" xmlns:m="http://schemas.openxmlformats.org/officeDocument/2006/math" xmlns:v="urn:schemas-microsoft-com:vml" xmlns:wp14="http://schemas.microsoft.com/office/word/2010/wordprocessingDrawing" xmlns:wp="http://schemas.openxmlformats.org/drawingml/2006/wordprocessingDrawing" xmlns:w10="urn:schemas-microsoft-com:office:word" xmlns:w="http://schemas.openxmlformats.org/wordprocessingml/2006/main" xmlns:w14="http://schemas.microsoft.com/office/word/2010/wordml" xmlns:w15="http://schemas.microsoft.com/office/word/2012/wordml" xmlns:w16cex="http://schemas.microsoft.com/office/word/2018/wordml/cex" xmlns:w16cid="http://schemas.microsoft.com/office/word/2016/wordml/cid" xmlns:w16="http://schemas.microsoft.com/office/word/2018/wordml" xmlns:w16sdtdh="http://schemas.microsoft.com/office/word/2020/wordml/sdtdatahash" xmlns:w16se="http://schemas.microsoft.com/office/word/2015/wordml/symex" xmlns:wpg="http://schemas.microsoft.com/office/word/2010/wordprocessingGroup" xmlns:wpi="http://schemas.microsoft.com/office/word/2010/wordprocessingInk" xmlns:wne="http://schemas.microsoft.com/office/word/2006/wordml" xmlns:wps="http://schemas.microsoft.com/office/word/2010/wordprocessingShape" mc:Ignorable="w14 w15 w16se w16cid w16 w16cex w16sdtdh wp14">
   <w:abstractNum w:abstractNumId="0" w15:restartNumberingAfterBreak="0">
     <w:nsid w:val="FFFFFFFE"/>
     <w:multiLevelType w:val="singleLevel"/>
@@ -16359,7 +16236,7 @@
 </file>
 
 <file path=word/styles.xml><?xml version="1.0" encoding="utf-8"?>
-<w:styles xmlns:mc="http://schemas.openxmlformats.org/markup-compatibility/2006" xmlns:r="http://schemas.openxmlformats.org/officeDocument/2006/relationships" xmlns:w="http://schemas.openxmlformats.org/wordprocessingml/2006/main" xmlns:w14="http://schemas.microsoft.com/office/word/2010/wordml" xmlns:w15="http://schemas.microsoft.com/office/word/2012/wordml" xmlns:w16cex="http://schemas.microsoft.com/office/word/2018/wordml/cex" xmlns:w16cid="http://schemas.microsoft.com/office/word/2016/wordml/cid" xmlns:w16="http://schemas.microsoft.com/office/word/2018/wordml" xmlns:w16se="http://schemas.microsoft.com/office/word/2015/wordml/symex" mc:Ignorable="w14 w15 w16se w16cid w16 w16cex">
+<w:styles xmlns:mc="http://schemas.openxmlformats.org/markup-compatibility/2006" xmlns:r="http://schemas.openxmlformats.org/officeDocument/2006/relationships" xmlns:w="http://schemas.openxmlformats.org/wordprocessingml/2006/main" xmlns:w14="http://schemas.microsoft.com/office/word/2010/wordml" xmlns:w15="http://schemas.microsoft.com/office/word/2012/wordml" xmlns:w16cex="http://schemas.microsoft.com/office/word/2018/wordml/cex" xmlns:w16cid="http://schemas.microsoft.com/office/word/2016/wordml/cid" xmlns:w16="http://schemas.microsoft.com/office/word/2018/wordml" xmlns:w16sdtdh="http://schemas.microsoft.com/office/word/2020/wordml/sdtdatahash" xmlns:w16se="http://schemas.microsoft.com/office/word/2015/wordml/symex" mc:Ignorable="w14 w15 w16se w16cid w16 w16cex w16sdtdh">
   <w:docDefaults>
     <w:rPrDefault>
       <w:rPr>
@@ -17074,6 +16951,98 @@
 </file>
 
 <file path=customXml/item1.xml><?xml version="1.0" encoding="utf-8"?>
+<metadata xmlns="http://www.objective.com/ecm/document/metadata/58C9F5967543424EB65A239DFED2F2F1" version="1.0.0">
+  <systemFields>
+    <field name="Objective-Id">
+      <value order="0">A791306</value>
+    </field>
+    <field name="Objective-Title">
+      <value order="0">Form 2 - Information and Summons</value>
+    </field>
+    <field name="Objective-Description">
+      <value order="0"/>
+    </field>
+    <field name="Objective-CreationStamp">
+      <value order="0">2021-01-19T03:49:47Z</value>
+    </field>
+    <field name="Objective-IsApproved">
+      <value order="0">false</value>
+    </field>
+    <field name="Objective-IsPublished">
+      <value order="0">false</value>
+    </field>
+    <field name="Objective-DatePublished">
+      <value order="0"/>
+    </field>
+    <field name="Objective-ModificationStamp">
+      <value order="0">2021-01-19T03:53:36Z</value>
+    </field>
+    <field name="Objective-Owner">
+      <value order="0">Catherine Clemow</value>
+    </field>
+    <field name="Objective-Path">
+      <value order="0">Objective Global Folder:_ MAGISTRATES COURT:COURT RULES, DIRECTIONS &amp; FORMS:Magistrates Court Rules Committee:Criminal Rule Amendments:Criminal Rule Amendment 89</value>
+    </field>
+    <field name="Objective-Parent">
+      <value order="0">Criminal Rule Amendment 89</value>
+    </field>
+    <field name="Objective-State">
+      <value order="0">Being Drafted</value>
+    </field>
+    <field name="Objective-VersionId">
+      <value order="0">vA1412202</value>
+    </field>
+    <field name="Objective-Version">
+      <value order="0">0.1</value>
+    </field>
+    <field name="Objective-VersionNumber">
+      <value order="0">1</value>
+    </field>
+    <field name="Objective-VersionComment">
+      <value order="0">First version</value>
+    </field>
+    <field name="Objective-FileNumber">
+      <value order="0">CRF2021/00022</value>
+    </field>
+    <field name="Objective-Classification">
+      <value order="0"/>
+    </field>
+    <field name="Objective-Caveats">
+      <value order="0"/>
+    </field>
+  </systemFields>
+  <catalogues>
+    <catalogue name="General Document Type Catalogue" type="type" ori="id:cA17">
+      <field name="Objective-Security DLM Marker">
+        <value order="0">Security DLM: 10 For Official Use Only</value>
+      </field>
+      <field name="Objective-Review Date">
+        <value order="0"/>
+      </field>
+      <field name="Objective-Connect Creator">
+        <value order="0"/>
+      </field>
+    </catalogue>
+  </catalogues>
+</metadata>
+</file>
+
+<file path=customXml/item2.xml><?xml version="1.0" encoding="utf-8"?>
+<p:properties xmlns:p="http://schemas.microsoft.com/office/2006/metadata/properties" xmlns:xsi="http://www.w3.org/2001/XMLSchema-instance" xmlns:pc="http://schemas.microsoft.com/office/infopath/2007/PartnerControls">
+  <documentManagement/>
+</p:properties>
+</file>
+
+<file path=customXml/item3.xml><?xml version="1.0" encoding="utf-8"?>
+<?mso-contentType ?>
+<FormTemplates xmlns="http://schemas.microsoft.com/sharepoint/v3/contenttype/forms">
+  <Display>DocumentLibraryForm</Display>
+  <Edit>DocumentLibraryForm</Edit>
+  <New>DocumentLibraryForm</New>
+</FormTemplates>
+</file>
+
+<file path=customXml/item4.xml><?xml version="1.0" encoding="utf-8"?>
 <ct:contentTypeSchema xmlns:ct="http://schemas.microsoft.com/office/2006/metadata/contentType" xmlns:ma="http://schemas.microsoft.com/office/2006/metadata/properties/metaAttributes" ct:_="" ma:_="" ma:contentTypeName="Document" ma:contentTypeID="0x010100A75CB92040FF544A96B3C731EA010023" ma:contentTypeVersion="8" ma:contentTypeDescription="Create a new document." ma:contentTypeScope="" ma:versionID="adbd79010f74c573e8bad50a56742833">
   <xsd:schema xmlns:xsd="http://www.w3.org/2001/XMLSchema" xmlns:xs="http://www.w3.org/2001/XMLSchema" xmlns:p="http://schemas.microsoft.com/office/2006/metadata/properties" xmlns:ns2="bc1daaa4-4f48-4a86-812b-e046c91a6a19" targetNamespace="http://schemas.microsoft.com/office/2006/metadata/properties" ma:root="true" ma:fieldsID="153abd6fb39459bb353ae5420d2033d5" ns2:_="">
     <xsd:import namespace="bc1daaa4-4f48-4a86-812b-e046c91a6a19"/>
@@ -17245,99 +17214,32 @@
 </ct:contentTypeSchema>
 </file>
 
-<file path=customXml/item2.xml><?xml version="1.0" encoding="utf-8"?>
-<?mso-contentType ?>
-<FormTemplates xmlns="http://schemas.microsoft.com/sharepoint/v3/contenttype/forms">
-  <Display>DocumentLibraryForm</Display>
-  <Edit>DocumentLibraryForm</Edit>
-  <New>DocumentLibraryForm</New>
-</FormTemplates>
+<file path=customXml/itemProps1.xml><?xml version="1.0" encoding="utf-8"?>
+<ds:datastoreItem xmlns:ds="http://schemas.openxmlformats.org/officeDocument/2006/customXml" ds:itemID="{5745109E-2DDF-40CB-AC2B-FF9B10C90820}">
+  <ds:schemaRefs>
+    <ds:schemaRef ds:uri="http://www.objective.com/ecm/document/metadata/58C9F5967543424EB65A239DFED2F2F1"/>
+  </ds:schemaRefs>
+</ds:datastoreItem>
 </file>
 
-<file path=customXml/item3.xml><?xml version="1.0" encoding="utf-8"?>
-<p:properties xmlns:p="http://schemas.microsoft.com/office/2006/metadata/properties" xmlns:xsi="http://www.w3.org/2001/XMLSchema-instance" xmlns:pc="http://schemas.microsoft.com/office/infopath/2007/PartnerControls">
-  <documentManagement/>
-</p:properties>
+<file path=customXml/itemProps2.xml><?xml version="1.0" encoding="utf-8"?>
+<ds:datastoreItem xmlns:ds="http://schemas.openxmlformats.org/officeDocument/2006/customXml" ds:itemID="{04241665-0D3E-4907-BD8A-7D5C830BE1E2}">
+  <ds:schemaRefs>
+    <ds:schemaRef ds:uri="http://schemas.microsoft.com/office/2006/metadata/properties"/>
+    <ds:schemaRef ds:uri="http://schemas.microsoft.com/office/infopath/2007/PartnerControls"/>
+  </ds:schemaRefs>
+</ds:datastoreItem>
 </file>
 
-<file path=customXml/item4.xml><?xml version="1.0" encoding="utf-8"?>
-<metadata xmlns="http://www.objective.com/ecm/document/metadata/58C9F5967543424EB65A239DFED2F2F1" version="1.0.0">
-  <systemFields>
-    <field name="Objective-Id">
-      <value order="0">A791306</value>
-    </field>
-    <field name="Objective-Title">
-      <value order="0">Form 2 - Information and Summons</value>
-    </field>
-    <field name="Objective-Description">
-      <value order="0"/>
-    </field>
-    <field name="Objective-CreationStamp">
-      <value order="0">2021-01-19T03:49:47Z</value>
-    </field>
-    <field name="Objective-IsApproved">
-      <value order="0">false</value>
-    </field>
-    <field name="Objective-IsPublished">
-      <value order="0">false</value>
-    </field>
-    <field name="Objective-DatePublished">
-      <value order="0"/>
-    </field>
-    <field name="Objective-ModificationStamp">
-      <value order="0">2021-01-19T03:53:36Z</value>
-    </field>
-    <field name="Objective-Owner">
-      <value order="0">Catherine Clemow</value>
-    </field>
-    <field name="Objective-Path">
-      <value order="0">Objective Global Folder:_ MAGISTRATES COURT:COURT RULES, DIRECTIONS &amp; FORMS:Magistrates Court Rules Committee:Criminal Rule Amendments:Criminal Rule Amendment 89</value>
-    </field>
-    <field name="Objective-Parent">
-      <value order="0">Criminal Rule Amendment 89</value>
-    </field>
-    <field name="Objective-State">
-      <value order="0">Being Drafted</value>
-    </field>
-    <field name="Objective-VersionId">
-      <value order="0">vA1412202</value>
-    </field>
-    <field name="Objective-Version">
-      <value order="0">0.1</value>
-    </field>
-    <field name="Objective-VersionNumber">
-      <value order="0">1</value>
-    </field>
-    <field name="Objective-VersionComment">
-      <value order="0">First version</value>
-    </field>
-    <field name="Objective-FileNumber">
-      <value order="0">CRF2021/00022</value>
-    </field>
-    <field name="Objective-Classification">
-      <value order="0"/>
-    </field>
-    <field name="Objective-Caveats">
-      <value order="0"/>
-    </field>
-  </systemFields>
-  <catalogues>
-    <catalogue name="General Document Type Catalogue" type="type" ori="id:cA17">
-      <field name="Objective-Security DLM Marker">
-        <value order="0">Security DLM: 10 For Official Use Only</value>
-      </field>
-      <field name="Objective-Review Date">
-        <value order="0"/>
-      </field>
-      <field name="Objective-Connect Creator">
-        <value order="0"/>
-      </field>
-    </catalogue>
-  </catalogues>
-</metadata>
+<file path=customXml/itemProps3.xml><?xml version="1.0" encoding="utf-8"?>
+<ds:datastoreItem xmlns:ds="http://schemas.openxmlformats.org/officeDocument/2006/customXml" ds:itemID="{C9A34243-4F9A-45DE-851D-4077E15BEACA}">
+  <ds:schemaRefs>
+    <ds:schemaRef ds:uri="http://schemas.microsoft.com/sharepoint/v3/contenttype/forms"/>
+  </ds:schemaRefs>
+</ds:datastoreItem>
 </file>
 
-<file path=customXml/itemProps1.xml><?xml version="1.0" encoding="utf-8"?>
+<file path=customXml/itemProps4.xml><?xml version="1.0" encoding="utf-8"?>
 <ds:datastoreItem xmlns:ds="http://schemas.openxmlformats.org/officeDocument/2006/customXml" ds:itemID="{31A97458-832D-4BC4-8DCB-860512DCFEBE}">
   <ds:schemaRefs>
     <ds:schemaRef ds:uri="http://schemas.microsoft.com/office/2006/metadata/contentType"/>
@@ -17353,29 +17255,4 @@
     <ds:schemaRef ds:uri="http://schemas.microsoft.com/internal/obd"/>
   </ds:schemaRefs>
 </ds:datastoreItem>
-</file>
-
-<file path=customXml/itemProps2.xml><?xml version="1.0" encoding="utf-8"?>
-<ds:datastoreItem xmlns:ds="http://schemas.openxmlformats.org/officeDocument/2006/customXml" ds:itemID="{C9A34243-4F9A-45DE-851D-4077E15BEACA}">
-  <ds:schemaRefs>
-    <ds:schemaRef ds:uri="http://schemas.microsoft.com/sharepoint/v3/contenttype/forms"/>
-  </ds:schemaRefs>
-</ds:datastoreItem>
-</file>
-
-<file path=customXml/itemProps3.xml><?xml version="1.0" encoding="utf-8"?>
-<ds:datastoreItem xmlns:ds="http://schemas.openxmlformats.org/officeDocument/2006/customXml" ds:itemID="{04241665-0D3E-4907-BD8A-7D5C830BE1E2}">
-  <ds:schemaRefs>
-    <ds:schemaRef ds:uri="http://schemas.microsoft.com/office/2006/metadata/properties"/>
-    <ds:schemaRef ds:uri="http://schemas.microsoft.com/office/infopath/2007/PartnerControls"/>
-  </ds:schemaRefs>
-</ds:datastoreItem>
-</file>
-
-<file path=customXml/itemProps4.xml><?xml version="1.0" encoding="utf-8"?>
-<ds:datastoreItem xmlns:ds="http://schemas.openxmlformats.org/officeDocument/2006/customXml" ds:itemID="{5745109E-2DDF-40CB-AC2B-FF9B10C90820}">
-  <ds:schemaRefs>
-    <ds:schemaRef ds:uri="http://www.objective.com/ecm/document/metadata/58C9F5967543424EB65A239DFED2F2F1"/>
-  </ds:schemaRefs>
-</ds:datastoreItem>
 </file>
</xml_diff>